<commit_message>
Update Capstone Project Phase A.docx
</commit_message>
<xml_diff>
--- a/Capstone Project Phase A.docx
+++ b/Capstone Project Phase A.docx
@@ -1,6 +1,6 @@
 
 <file path=word/document.xml><?xml version="1.0" encoding="utf-8"?>
-<w:document xmlns:wpc="http://schemas.microsoft.com/office/word/2010/wordprocessingCanvas" xmlns:cx="http://schemas.microsoft.com/office/drawing/2014/chartex" xmlns:cx1="http://schemas.microsoft.com/office/drawing/2015/9/8/chartex" xmlns:cx2="http://schemas.microsoft.com/office/drawing/2015/10/21/chartex" xmlns:cx3="http://schemas.microsoft.com/office/drawing/2016/5/9/chartex" xmlns:cx4="http://schemas.microsoft.com/office/drawing/2016/5/10/chartex" xmlns:cx5="http://schemas.microsoft.com/office/drawing/2016/5/11/chartex" xmlns:cx6="http://schemas.microsoft.com/office/drawing/2016/5/12/chartex" xmlns:cx7="http://schemas.microsoft.com/office/drawing/2016/5/13/chartex" xmlns:cx8="http://schemas.microsoft.com/office/drawing/2016/5/14/chartex" xmlns:mc="http://schemas.openxmlformats.org/markup-compatibility/2006" xmlns:aink="http://schemas.microsoft.com/office/drawing/2016/ink" xmlns:am3d="http://schemas.microsoft.com/office/drawing/2017/model3d" xmlns:o="urn:schemas-microsoft-com:office:office" xmlns:oel="http://schemas.microsoft.com/office/2019/extlst" xmlns:r="http://schemas.openxmlformats.org/officeDocument/2006/relationships" xmlns:m="http://schemas.openxmlformats.org/officeDocument/2006/math" xmlns:v="urn:schemas-microsoft-com:vml" xmlns:wp14="http://schemas.microsoft.com/office/word/2010/wordprocessingDrawing" xmlns:wp="http://schemas.openxmlformats.org/drawingml/2006/wordprocessingDrawing" xmlns:w10="urn:schemas-microsoft-com:office:word" xmlns:w="http://schemas.openxmlformats.org/wordprocessingml/2006/main" xmlns:w14="http://schemas.microsoft.com/office/word/2010/wordml" xmlns:w15="http://schemas.microsoft.com/office/word/2012/wordml" xmlns:w16cex="http://schemas.microsoft.com/office/word/2018/wordml/cex" xmlns:w16cid="http://schemas.microsoft.com/office/word/2016/wordml/cid" xmlns:w16="http://schemas.microsoft.com/office/word/2018/wordml" xmlns:w16du="http://schemas.microsoft.com/office/word/2023/wordml/word16du" xmlns:w16sdtdh="http://schemas.microsoft.com/office/word/2020/wordml/sdtdatahash" xmlns:w16se="http://schemas.microsoft.com/office/word/2015/wordml/symex" xmlns:wpg="http://schemas.microsoft.com/office/word/2010/wordprocessingGroup" xmlns:wpi="http://schemas.microsoft.com/office/word/2010/wordprocessingInk" xmlns:wne="http://schemas.microsoft.com/office/word/2006/wordml" xmlns:wps="http://schemas.microsoft.com/office/word/2010/wordprocessingShape" mc:Ignorable="w14 w15 w16se w16cid w16 w16cex w16sdtdh w16du wp14">
+<w:document xmlns:wpc="http://schemas.microsoft.com/office/word/2010/wordprocessingCanvas" xmlns:cx="http://schemas.microsoft.com/office/drawing/2014/chartex" xmlns:mc="http://schemas.openxmlformats.org/markup-compatibility/2006" xmlns:o="urn:schemas-microsoft-com:office:office" xmlns:r="http://schemas.openxmlformats.org/officeDocument/2006/relationships" xmlns:m="http://schemas.openxmlformats.org/officeDocument/2006/math" xmlns:v="urn:schemas-microsoft-com:vml" xmlns:wp14="http://schemas.microsoft.com/office/word/2010/wordprocessingDrawing" xmlns:wp="http://schemas.openxmlformats.org/drawingml/2006/wordprocessingDrawing" xmlns:w10="urn:schemas-microsoft-com:office:word" xmlns:w="http://schemas.openxmlformats.org/wordprocessingml/2006/main" xmlns:w14="http://schemas.microsoft.com/office/word/2010/wordml" xmlns:w15="http://schemas.microsoft.com/office/word/2012/wordml" xmlns:w16se="http://schemas.microsoft.com/office/word/2015/wordml/symex" xmlns:wpg="http://schemas.microsoft.com/office/word/2010/wordprocessingGroup" xmlns:wpi="http://schemas.microsoft.com/office/word/2010/wordprocessingInk" xmlns:wne="http://schemas.microsoft.com/office/word/2006/wordml" xmlns:wps="http://schemas.microsoft.com/office/word/2010/wordprocessingShape" mc:Ignorable="w14 w15 w16se wp14">
   <w:body>
     <w:p>
       <w:pPr>
@@ -54,13 +54,32 @@
           <w:u w:val="single"/>
           <w:lang w:val="en-US"/>
         </w:rPr>
-        <w:t>Project’s name</w:t>
-      </w:r>
-      <w:r>
-        <w:rPr>
-          <w:lang w:val="en-US"/>
-        </w:rPr>
-        <w:t xml:space="preserve"> : </w:t>
+        <w:t xml:space="preserve">Project’s </w:t>
+      </w:r>
+      <w:proofErr w:type="gramStart"/>
+      <w:r>
+        <w:rPr>
+          <w:b/>
+          <w:bCs/>
+          <w:sz w:val="24"/>
+          <w:szCs w:val="24"/>
+          <w:u w:val="single"/>
+          <w:lang w:val="en-US"/>
+        </w:rPr>
+        <w:t>name</w:t>
+      </w:r>
+      <w:r>
+        <w:rPr>
+          <w:lang w:val="en-US"/>
+        </w:rPr>
+        <w:t> :</w:t>
+      </w:r>
+      <w:proofErr w:type="gramEnd"/>
+      <w:r>
+        <w:rPr>
+          <w:lang w:val="en-US"/>
+        </w:rPr>
+        <w:t xml:space="preserve"> </w:t>
       </w:r>
       <w:r>
         <w:rPr>
@@ -119,8 +138,36 @@
           <w:szCs w:val="24"/>
           <w:lang w:val="en-US"/>
         </w:rPr>
-        <w:t xml:space="preserve"> Zeev Barzilay</w:t>
-      </w:r>
+        <w:t xml:space="preserve"> </w:t>
+      </w:r>
+      <w:proofErr w:type="spellStart"/>
+      <w:r>
+        <w:rPr>
+          <w:sz w:val="24"/>
+          <w:szCs w:val="24"/>
+          <w:lang w:val="en-US"/>
+        </w:rPr>
+        <w:t>Zeev</w:t>
+      </w:r>
+      <w:proofErr w:type="spellEnd"/>
+      <w:r>
+        <w:rPr>
+          <w:sz w:val="24"/>
+          <w:szCs w:val="24"/>
+          <w:lang w:val="en-US"/>
+        </w:rPr>
+        <w:t xml:space="preserve"> </w:t>
+      </w:r>
+      <w:proofErr w:type="spellStart"/>
+      <w:r>
+        <w:rPr>
+          <w:sz w:val="24"/>
+          <w:szCs w:val="24"/>
+          <w:lang w:val="en-US"/>
+        </w:rPr>
+        <w:t>Barzilay</w:t>
+      </w:r>
+      <w:proofErr w:type="spellEnd"/>
     </w:p>
     <w:p>
       <w:pPr>
@@ -153,14 +200,62 @@
         </w:rPr>
         <w:t xml:space="preserve">Project team members: </w:t>
       </w:r>
-      <w:r>
-        <w:rPr>
-          <w:sz w:val="24"/>
-          <w:szCs w:val="24"/>
-          <w:lang w:val="en-US"/>
-        </w:rPr>
-        <w:t>Razi Dallasheh , Abrar Fauzi</w:t>
-      </w:r>
+      <w:proofErr w:type="spellStart"/>
+      <w:r>
+        <w:rPr>
+          <w:sz w:val="24"/>
+          <w:szCs w:val="24"/>
+          <w:lang w:val="en-US"/>
+        </w:rPr>
+        <w:t>Razi</w:t>
+      </w:r>
+      <w:proofErr w:type="spellEnd"/>
+      <w:r>
+        <w:rPr>
+          <w:sz w:val="24"/>
+          <w:szCs w:val="24"/>
+          <w:lang w:val="en-US"/>
+        </w:rPr>
+        <w:t xml:space="preserve"> </w:t>
+      </w:r>
+      <w:proofErr w:type="spellStart"/>
+      <w:proofErr w:type="gramStart"/>
+      <w:r>
+        <w:rPr>
+          <w:sz w:val="24"/>
+          <w:szCs w:val="24"/>
+          <w:lang w:val="en-US"/>
+        </w:rPr>
+        <w:t>Dallasheh</w:t>
+      </w:r>
+      <w:proofErr w:type="spellEnd"/>
+      <w:r>
+        <w:rPr>
+          <w:sz w:val="24"/>
+          <w:szCs w:val="24"/>
+          <w:lang w:val="en-US"/>
+        </w:rPr>
+        <w:t xml:space="preserve"> ,</w:t>
+      </w:r>
+      <w:proofErr w:type="gramEnd"/>
+      <w:r>
+        <w:rPr>
+          <w:sz w:val="24"/>
+          <w:szCs w:val="24"/>
+          <w:lang w:val="en-US"/>
+        </w:rPr>
+        <w:t xml:space="preserve"> Abrar </w:t>
+      </w:r>
+      <w:proofErr w:type="spellStart"/>
+      <w:r>
+        <w:rPr>
+          <w:sz w:val="24"/>
+          <w:szCs w:val="24"/>
+          <w:lang w:val="en-US"/>
+        </w:rPr>
+        <w:t>Fauzi</w:t>
+      </w:r>
+      <w:proofErr w:type="spellEnd"/>
     </w:p>
     <w:p>
       <w:pPr>
@@ -749,7 +844,6 @@
     <w:p>
       <w:pPr>
         <w:rPr>
-          <w:rFonts w:hint="cs"/>
           <w:b/>
           <w:bCs/>
           <w:sz w:val="36"/>
@@ -902,7 +996,6 @@
     <w:p>
       <w:pPr>
         <w:rPr>
-          <w:rFonts w:hint="cs"/>
           <w:b/>
           <w:bCs/>
           <w:sz w:val="24"/>
@@ -1364,7 +1457,7 @@
     </w:p>
     <w:p>
       <w:pPr>
-        <w:pStyle w:val="Heading2"/>
+        <w:pStyle w:val="2"/>
         <w:spacing w:before="0"/>
         <w:rPr>
           <w:color w:val="000000" w:themeColor="text1"/>
@@ -1389,6 +1482,8 @@
           <w:szCs w:val="24"/>
         </w:rPr>
       </w:pPr>
+      <w:proofErr w:type="spellStart"/>
+      <w:proofErr w:type="gramStart"/>
       <w:r>
         <w:rPr>
           <w:rFonts w:asciiTheme="majorBidi" w:hAnsiTheme="majorBidi" w:cstheme="majorBidi"/>
@@ -1397,12 +1492,24 @@
           <w:sz w:val="24"/>
           <w:szCs w:val="24"/>
         </w:rPr>
-        <w:t>Functional:</w:t>
-      </w:r>
+        <w:t>Functional</w:t>
+      </w:r>
+      <w:proofErr w:type="spellEnd"/>
+      <w:r>
+        <w:rPr>
+          <w:rFonts w:asciiTheme="majorBidi" w:hAnsiTheme="majorBidi" w:cstheme="majorBidi"/>
+          <w:b/>
+          <w:bCs/>
+          <w:sz w:val="24"/>
+          <w:szCs w:val="24"/>
+        </w:rPr>
+        <w:t>:</w:t>
+      </w:r>
+      <w:proofErr w:type="gramEnd"/>
     </w:p>
     <w:tbl>
       <w:tblPr>
-        <w:tblStyle w:val="TableGrid"/>
+        <w:tblStyle w:val="a8"/>
         <w:tblW w:w="0" w:type="auto"/>
         <w:tblInd w:w="0" w:type="dxa"/>
         <w:tblLook w:val="04A0" w:firstRow="1" w:lastRow="0" w:firstColumn="1" w:lastColumn="0" w:noHBand="0" w:noVBand="1"/>
@@ -1474,7 +1581,16 @@
                 <w:szCs w:val="24"/>
                 <w:lang w:val="en-US"/>
               </w:rPr>
-              <w:t>The system should provide a user registration process to allow users to create accounts.</w:t>
+              <w:t xml:space="preserve">Users should be able to create an </w:t>
+            </w:r>
+            <w:r>
+              <w:rPr>
+                <w:rFonts w:asciiTheme="majorBidi" w:hAnsiTheme="majorBidi" w:cstheme="majorBidi"/>
+                <w:sz w:val="24"/>
+                <w:szCs w:val="24"/>
+                <w:lang w:val="en-US"/>
+              </w:rPr>
+              <w:t>account by providing their name, email address, contact information, and password.</w:t>
             </w:r>
           </w:p>
         </w:tc>
@@ -1542,7 +1658,109 @@
                 <w:szCs w:val="24"/>
                 <w:lang w:val="en-US"/>
               </w:rPr>
-              <w:t>Users should be able to manage their profiles, including updating personal information and notification preferences.</w:t>
+              <w:t>Users should be able to manage their profiles, including u</w:t>
+            </w:r>
+            <w:r>
+              <w:rPr>
+                <w:rFonts w:asciiTheme="majorBidi" w:hAnsiTheme="majorBidi" w:cstheme="majorBidi"/>
+                <w:sz w:val="24"/>
+                <w:szCs w:val="24"/>
+                <w:lang w:val="en-US"/>
+              </w:rPr>
+              <w:t>pdating personal information,</w:t>
+            </w:r>
+            <w:r>
+              <w:rPr>
+                <w:rFonts w:asciiTheme="majorBidi" w:hAnsiTheme="majorBidi" w:cstheme="majorBidi"/>
+                <w:sz w:val="24"/>
+                <w:szCs w:val="24"/>
+                <w:lang w:val="en-US"/>
+              </w:rPr>
+              <w:t xml:space="preserve"> notification preferences</w:t>
+            </w:r>
+            <w:r>
+              <w:rPr>
+                <w:rFonts w:asciiTheme="majorBidi" w:hAnsiTheme="majorBidi" w:cstheme="majorBidi"/>
+                <w:sz w:val="24"/>
+                <w:szCs w:val="24"/>
+                <w:lang w:val="en-US"/>
+              </w:rPr>
+              <w:t xml:space="preserve"> and change the password</w:t>
+            </w:r>
+            <w:r>
+              <w:rPr>
+                <w:rFonts w:asciiTheme="majorBidi" w:hAnsiTheme="majorBidi" w:cstheme="majorBidi"/>
+                <w:sz w:val="24"/>
+                <w:szCs w:val="24"/>
+                <w:lang w:val="en-US"/>
+              </w:rPr>
+              <w:t>.</w:t>
+            </w:r>
+          </w:p>
+        </w:tc>
+      </w:tr>
+      <w:tr>
+        <w:tc>
+          <w:tcPr>
+            <w:tcW w:w="704" w:type="dxa"/>
+            <w:tcBorders>
+              <w:top w:val="single" w:sz="4" w:space="0" w:color="000000" w:themeColor="text1"/>
+              <w:left w:val="single" w:sz="4" w:space="0" w:color="000000" w:themeColor="text1"/>
+              <w:bottom w:val="single" w:sz="4" w:space="0" w:color="000000" w:themeColor="text1"/>
+              <w:right w:val="single" w:sz="4" w:space="0" w:color="000000" w:themeColor="text1"/>
+            </w:tcBorders>
+          </w:tcPr>
+          <w:p>
+            <w:pPr>
+              <w:spacing w:line="360" w:lineRule="auto"/>
+              <w:rPr>
+                <w:rFonts w:asciiTheme="majorBidi" w:hAnsiTheme="majorBidi" w:cstheme="majorBidi"/>
+                <w:b/>
+                <w:bCs/>
+                <w:sz w:val="24"/>
+                <w:szCs w:val="24"/>
+              </w:rPr>
+            </w:pPr>
+            <w:r>
+              <w:rPr>
+                <w:rFonts w:asciiTheme="majorBidi" w:hAnsiTheme="majorBidi" w:cstheme="majorBidi"/>
+                <w:b/>
+                <w:bCs/>
+                <w:sz w:val="24"/>
+                <w:szCs w:val="24"/>
+              </w:rPr>
+              <w:t>3</w:t>
+            </w:r>
+          </w:p>
+        </w:tc>
+        <w:tc>
+          <w:tcPr>
+            <w:tcW w:w="8312" w:type="dxa"/>
+            <w:tcBorders>
+              <w:top w:val="single" w:sz="4" w:space="0" w:color="000000" w:themeColor="text1"/>
+              <w:left w:val="single" w:sz="4" w:space="0" w:color="000000" w:themeColor="text1"/>
+              <w:bottom w:val="single" w:sz="4" w:space="0" w:color="000000" w:themeColor="text1"/>
+              <w:right w:val="single" w:sz="4" w:space="0" w:color="000000" w:themeColor="text1"/>
+            </w:tcBorders>
+          </w:tcPr>
+          <w:p>
+            <w:pPr>
+              <w:spacing w:line="360" w:lineRule="auto"/>
+              <w:rPr>
+                <w:rFonts w:asciiTheme="majorBidi" w:hAnsiTheme="majorBidi" w:cstheme="majorBidi"/>
+                <w:sz w:val="24"/>
+                <w:szCs w:val="24"/>
+                <w:lang w:val="en-US"/>
+              </w:rPr>
+            </w:pPr>
+            <w:r>
+              <w:rPr>
+                <w:rFonts w:asciiTheme="majorBidi" w:hAnsiTheme="majorBidi" w:cstheme="majorBidi"/>
+                <w:sz w:val="24"/>
+                <w:szCs w:val="24"/>
+                <w:lang w:val="en-US"/>
+              </w:rPr>
+              <w:t>Registered users should be able to log in to their accounts using their email address and password.</w:t>
             </w:r>
           </w:p>
         </w:tc>
@@ -1578,7 +1796,7 @@
                 <w:sz w:val="24"/>
                 <w:szCs w:val="24"/>
               </w:rPr>
-              <w:t>3</w:t>
+              <w:t>4</w:t>
             </w:r>
           </w:p>
         </w:tc>
@@ -1610,7 +1828,43 @@
                 <w:szCs w:val="24"/>
                 <w:lang w:val="en-US"/>
               </w:rPr>
-              <w:t>The system should support user authentication and authorization to ensure secure access to the platform.</w:t>
+              <w:t xml:space="preserve">Users should be able to filter decorations based on criteria such as price range, </w:t>
+            </w:r>
+            <w:r>
+              <w:rPr>
+                <w:rFonts w:asciiTheme="majorBidi" w:hAnsiTheme="majorBidi" w:cstheme="majorBidi"/>
+                <w:sz w:val="24"/>
+                <w:szCs w:val="24"/>
+                <w:lang w:val="en-US"/>
+              </w:rPr>
+              <w:t xml:space="preserve">decoration </w:t>
+            </w:r>
+            <w:r>
+              <w:rPr>
+                <w:rFonts w:asciiTheme="majorBidi" w:hAnsiTheme="majorBidi" w:cstheme="majorBidi"/>
+                <w:sz w:val="24"/>
+                <w:szCs w:val="24"/>
+                <w:lang w:val="en-US"/>
+              </w:rPr>
+              <w:t xml:space="preserve">category, and </w:t>
+            </w:r>
+            <w:r>
+              <w:rPr>
+                <w:rFonts w:asciiTheme="majorBidi" w:hAnsiTheme="majorBidi" w:cstheme="majorBidi"/>
+                <w:sz w:val="24"/>
+                <w:szCs w:val="24"/>
+                <w:lang w:val="en-US"/>
+              </w:rPr>
+              <w:t>decoration theme</w:t>
+            </w:r>
+            <w:r>
+              <w:rPr>
+                <w:rFonts w:asciiTheme="majorBidi" w:hAnsiTheme="majorBidi" w:cstheme="majorBidi"/>
+                <w:sz w:val="24"/>
+                <w:szCs w:val="24"/>
+                <w:lang w:val="en-US"/>
+              </w:rPr>
+              <w:t>.</w:t>
             </w:r>
           </w:p>
         </w:tc>
@@ -1646,7 +1900,7 @@
                 <w:sz w:val="24"/>
                 <w:szCs w:val="24"/>
               </w:rPr>
-              <w:t>4</w:t>
+              <w:t>5</w:t>
             </w:r>
           </w:p>
         </w:tc>
@@ -1678,7 +1932,7 @@
                 <w:szCs w:val="24"/>
                 <w:lang w:val="en-US"/>
               </w:rPr>
-              <w:t>Users should have the ability to create and customize notifications, including defining the content, title, and associated actions</w:t>
+              <w:t>The website should display a catalog of available buffet decorations.</w:t>
             </w:r>
           </w:p>
         </w:tc>
@@ -1714,7 +1968,7 @@
                 <w:sz w:val="24"/>
                 <w:szCs w:val="24"/>
               </w:rPr>
-              <w:t>5</w:t>
+              <w:t>6</w:t>
             </w:r>
           </w:p>
         </w:tc>
@@ -1749,7 +2003,7 @@
                 <w:szCs w:val="24"/>
                 <w:lang w:val="en-US"/>
               </w:rPr>
-              <w:t>The system should provide options for different notification types, such as push notifications, emails, or SMS messages</w:t>
+              <w:t>Each decoration listing should include detailed information such as description, price, available quantity, and images.</w:t>
             </w:r>
           </w:p>
         </w:tc>
@@ -1785,7 +2039,7 @@
                 <w:sz w:val="24"/>
                 <w:szCs w:val="24"/>
               </w:rPr>
-              <w:t>6</w:t>
+              <w:t>7</w:t>
             </w:r>
           </w:p>
         </w:tc>
@@ -1817,7 +2071,7 @@
                 <w:szCs w:val="24"/>
                 <w:lang w:val="en-US"/>
               </w:rPr>
-              <w:t>Users should be able to schedule notifications for future delivery or send them immediately.</w:t>
+              <w:t>Users should be able to add decorations to their shopping cart.</w:t>
             </w:r>
           </w:p>
         </w:tc>
@@ -1853,7 +2107,7 @@
                 <w:sz w:val="24"/>
                 <w:szCs w:val="24"/>
               </w:rPr>
-              <w:t>7</w:t>
+              <w:t>8</w:t>
             </w:r>
           </w:p>
         </w:tc>
@@ -1885,7 +2139,7 @@
                 <w:szCs w:val="24"/>
                 <w:lang w:val="en-US"/>
               </w:rPr>
-              <w:t>The system should allow users to select the target audience for their notifications based on various criteria, such as user segments, geographic location, or specific user attributes</w:t>
+              <w:t>Users should be able to view and edit the contents of their shopping cart before proceeding to checkout.</w:t>
             </w:r>
           </w:p>
         </w:tc>
@@ -1921,7 +2175,7 @@
                 <w:sz w:val="24"/>
                 <w:szCs w:val="24"/>
               </w:rPr>
-              <w:t>8</w:t>
+              <w:t>9</w:t>
             </w:r>
           </w:p>
         </w:tc>
@@ -1953,7 +2207,25 @@
                 <w:szCs w:val="24"/>
                 <w:lang w:val="en-US"/>
               </w:rPr>
-              <w:t>Users should have the option to track delivery success rates and analyze recipient engagement metrics.</w:t>
+              <w:t>The system should send an order confirmation email</w:t>
+            </w:r>
+            <w:r>
+              <w:rPr>
+                <w:rFonts w:asciiTheme="majorBidi" w:hAnsiTheme="majorBidi" w:cstheme="majorBidi"/>
+                <w:sz w:val="24"/>
+                <w:szCs w:val="24"/>
+                <w:lang w:val="en-US"/>
+              </w:rPr>
+              <w:t xml:space="preserve"> or massage</w:t>
+            </w:r>
+            <w:r>
+              <w:rPr>
+                <w:rFonts w:asciiTheme="majorBidi" w:hAnsiTheme="majorBidi" w:cstheme="majorBidi"/>
+                <w:sz w:val="24"/>
+                <w:szCs w:val="24"/>
+                <w:lang w:val="en-US"/>
+              </w:rPr>
+              <w:t xml:space="preserve"> to the user after successfully placing an order.</w:t>
             </w:r>
           </w:p>
         </w:tc>
@@ -1989,7 +2261,7 @@
                 <w:sz w:val="24"/>
                 <w:szCs w:val="24"/>
               </w:rPr>
-              <w:t>9</w:t>
+              <w:t>10</w:t>
             </w:r>
           </w:p>
         </w:tc>
@@ -2021,7 +2293,7 @@
                 <w:szCs w:val="24"/>
                 <w:lang w:val="en-US"/>
               </w:rPr>
-              <w:t>Users should be able to access metrics such as open rates, click-through rates, and conversion rates to evaluate the impact of their notifications.</w:t>
+              <w:t>Users should be able to view their order history and track the status of their orders.</w:t>
             </w:r>
           </w:p>
         </w:tc>
@@ -2057,7 +2329,7 @@
                 <w:sz w:val="24"/>
                 <w:szCs w:val="24"/>
               </w:rPr>
-              <w:t>10</w:t>
+              <w:t>11</w:t>
             </w:r>
           </w:p>
         </w:tc>
@@ -2089,7 +2361,316 @@
                 <w:szCs w:val="24"/>
                 <w:lang w:val="en-US"/>
               </w:rPr>
-              <w:t>The system should include an administrative dashboard to allow administrators to manage user accounts, monitor system performance, and handle any system-related issues.</w:t>
+              <w:t>The website should support secure payment processing through various pay</w:t>
+            </w:r>
+            <w:r>
+              <w:rPr>
+                <w:rFonts w:asciiTheme="majorBidi" w:hAnsiTheme="majorBidi" w:cstheme="majorBidi"/>
+                <w:sz w:val="24"/>
+                <w:szCs w:val="24"/>
+                <w:lang w:val="en-US"/>
+              </w:rPr>
+              <w:t>ment methods (</w:t>
+            </w:r>
+            <w:r>
+              <w:rPr>
+                <w:rFonts w:asciiTheme="majorBidi" w:hAnsiTheme="majorBidi" w:cstheme="majorBidi"/>
+                <w:sz w:val="24"/>
+                <w:szCs w:val="24"/>
+                <w:lang w:val="en-US"/>
+              </w:rPr>
+              <w:t>credit card, PayPal).</w:t>
+            </w:r>
+          </w:p>
+        </w:tc>
+      </w:tr>
+      <w:tr>
+        <w:tc>
+          <w:tcPr>
+            <w:tcW w:w="704" w:type="dxa"/>
+            <w:tcBorders>
+              <w:top w:val="single" w:sz="4" w:space="0" w:color="000000" w:themeColor="text1"/>
+              <w:left w:val="single" w:sz="4" w:space="0" w:color="000000" w:themeColor="text1"/>
+              <w:bottom w:val="single" w:sz="4" w:space="0" w:color="000000" w:themeColor="text1"/>
+              <w:right w:val="single" w:sz="4" w:space="0" w:color="000000" w:themeColor="text1"/>
+            </w:tcBorders>
+          </w:tcPr>
+          <w:p>
+            <w:pPr>
+              <w:spacing w:line="360" w:lineRule="auto"/>
+              <w:rPr>
+                <w:rFonts w:asciiTheme="majorBidi" w:hAnsiTheme="majorBidi" w:cstheme="majorBidi"/>
+                <w:b/>
+                <w:bCs/>
+                <w:sz w:val="24"/>
+                <w:szCs w:val="24"/>
+              </w:rPr>
+            </w:pPr>
+            <w:r>
+              <w:rPr>
+                <w:rFonts w:asciiTheme="majorBidi" w:hAnsiTheme="majorBidi" w:cstheme="majorBidi"/>
+                <w:b/>
+                <w:bCs/>
+                <w:sz w:val="24"/>
+                <w:szCs w:val="24"/>
+              </w:rPr>
+              <w:t>12</w:t>
+            </w:r>
+          </w:p>
+        </w:tc>
+        <w:tc>
+          <w:tcPr>
+            <w:tcW w:w="8312" w:type="dxa"/>
+            <w:tcBorders>
+              <w:top w:val="single" w:sz="4" w:space="0" w:color="000000" w:themeColor="text1"/>
+              <w:left w:val="single" w:sz="4" w:space="0" w:color="000000" w:themeColor="text1"/>
+              <w:bottom w:val="single" w:sz="4" w:space="0" w:color="000000" w:themeColor="text1"/>
+              <w:right w:val="single" w:sz="4" w:space="0" w:color="000000" w:themeColor="text1"/>
+            </w:tcBorders>
+          </w:tcPr>
+          <w:p>
+            <w:pPr>
+              <w:spacing w:line="360" w:lineRule="auto"/>
+              <w:rPr>
+                <w:rFonts w:asciiTheme="majorBidi" w:hAnsiTheme="majorBidi" w:cstheme="majorBidi"/>
+                <w:sz w:val="24"/>
+                <w:szCs w:val="24"/>
+                <w:lang w:val="en-US"/>
+              </w:rPr>
+            </w:pPr>
+            <w:r>
+              <w:rPr>
+                <w:rFonts w:asciiTheme="majorBidi" w:hAnsiTheme="majorBidi" w:cstheme="majorBidi"/>
+                <w:sz w:val="24"/>
+                <w:szCs w:val="24"/>
+                <w:lang w:val="en-US"/>
+              </w:rPr>
+              <w:t>The system should handle payment verification and notify users of successful or failed transactions.</w:t>
+            </w:r>
+          </w:p>
+        </w:tc>
+      </w:tr>
+      <w:tr>
+        <w:tc>
+          <w:tcPr>
+            <w:tcW w:w="704" w:type="dxa"/>
+            <w:tcBorders>
+              <w:top w:val="single" w:sz="4" w:space="0" w:color="000000" w:themeColor="text1"/>
+              <w:left w:val="single" w:sz="4" w:space="0" w:color="000000" w:themeColor="text1"/>
+              <w:bottom w:val="single" w:sz="4" w:space="0" w:color="000000" w:themeColor="text1"/>
+              <w:right w:val="single" w:sz="4" w:space="0" w:color="000000" w:themeColor="text1"/>
+            </w:tcBorders>
+          </w:tcPr>
+          <w:p>
+            <w:pPr>
+              <w:spacing w:line="360" w:lineRule="auto"/>
+              <w:rPr>
+                <w:rFonts w:asciiTheme="majorBidi" w:hAnsiTheme="majorBidi" w:cstheme="majorBidi"/>
+                <w:b/>
+                <w:bCs/>
+                <w:sz w:val="24"/>
+                <w:szCs w:val="24"/>
+              </w:rPr>
+            </w:pPr>
+            <w:r>
+              <w:rPr>
+                <w:rFonts w:asciiTheme="majorBidi" w:hAnsiTheme="majorBidi" w:cstheme="majorBidi"/>
+                <w:b/>
+                <w:bCs/>
+                <w:sz w:val="24"/>
+                <w:szCs w:val="24"/>
+              </w:rPr>
+              <w:t>13</w:t>
+            </w:r>
+          </w:p>
+        </w:tc>
+        <w:tc>
+          <w:tcPr>
+            <w:tcW w:w="8312" w:type="dxa"/>
+            <w:tcBorders>
+              <w:top w:val="single" w:sz="4" w:space="0" w:color="000000" w:themeColor="text1"/>
+              <w:left w:val="single" w:sz="4" w:space="0" w:color="000000" w:themeColor="text1"/>
+              <w:bottom w:val="single" w:sz="4" w:space="0" w:color="000000" w:themeColor="text1"/>
+              <w:right w:val="single" w:sz="4" w:space="0" w:color="000000" w:themeColor="text1"/>
+            </w:tcBorders>
+          </w:tcPr>
+          <w:p>
+            <w:pPr>
+              <w:spacing w:line="360" w:lineRule="auto"/>
+              <w:rPr>
+                <w:rFonts w:asciiTheme="majorBidi" w:hAnsiTheme="majorBidi" w:cstheme="majorBidi"/>
+                <w:sz w:val="24"/>
+                <w:szCs w:val="24"/>
+                <w:lang w:val="en-US"/>
+              </w:rPr>
+            </w:pPr>
+            <w:r>
+              <w:rPr>
+                <w:rFonts w:asciiTheme="majorBidi" w:hAnsiTheme="majorBidi" w:cstheme="majorBidi"/>
+                <w:sz w:val="24"/>
+                <w:szCs w:val="24"/>
+                <w:lang w:val="en-US"/>
+              </w:rPr>
+              <w:t>Users should receive email notifications for important events such as order confirmation, order status updates, and promotions.</w:t>
+            </w:r>
+          </w:p>
+        </w:tc>
+      </w:tr>
+      <w:tr>
+        <w:tc>
+          <w:tcPr>
+            <w:tcW w:w="704" w:type="dxa"/>
+            <w:tcBorders>
+              <w:top w:val="single" w:sz="4" w:space="0" w:color="000000" w:themeColor="text1"/>
+              <w:left w:val="single" w:sz="4" w:space="0" w:color="000000" w:themeColor="text1"/>
+              <w:bottom w:val="single" w:sz="4" w:space="0" w:color="000000" w:themeColor="text1"/>
+              <w:right w:val="single" w:sz="4" w:space="0" w:color="000000" w:themeColor="text1"/>
+            </w:tcBorders>
+          </w:tcPr>
+          <w:p>
+            <w:pPr>
+              <w:spacing w:line="360" w:lineRule="auto"/>
+              <w:rPr>
+                <w:rFonts w:asciiTheme="majorBidi" w:hAnsiTheme="majorBidi" w:cstheme="majorBidi"/>
+                <w:b/>
+                <w:bCs/>
+                <w:sz w:val="24"/>
+                <w:szCs w:val="24"/>
+              </w:rPr>
+            </w:pPr>
+            <w:r>
+              <w:rPr>
+                <w:rFonts w:asciiTheme="majorBidi" w:hAnsiTheme="majorBidi" w:cstheme="majorBidi"/>
+                <w:b/>
+                <w:bCs/>
+                <w:sz w:val="24"/>
+                <w:szCs w:val="24"/>
+              </w:rPr>
+              <w:t>14</w:t>
+            </w:r>
+          </w:p>
+        </w:tc>
+        <w:tc>
+          <w:tcPr>
+            <w:tcW w:w="8312" w:type="dxa"/>
+            <w:tcBorders>
+              <w:top w:val="single" w:sz="4" w:space="0" w:color="000000" w:themeColor="text1"/>
+              <w:left w:val="single" w:sz="4" w:space="0" w:color="000000" w:themeColor="text1"/>
+              <w:bottom w:val="single" w:sz="4" w:space="0" w:color="000000" w:themeColor="text1"/>
+              <w:right w:val="single" w:sz="4" w:space="0" w:color="000000" w:themeColor="text1"/>
+            </w:tcBorders>
+          </w:tcPr>
+          <w:p>
+            <w:pPr>
+              <w:spacing w:line="360" w:lineRule="auto"/>
+              <w:rPr>
+                <w:rFonts w:asciiTheme="majorBidi" w:hAnsiTheme="majorBidi" w:cstheme="majorBidi"/>
+                <w:sz w:val="24"/>
+                <w:szCs w:val="24"/>
+                <w:lang w:val="en-US"/>
+              </w:rPr>
+            </w:pPr>
+            <w:r>
+              <w:rPr>
+                <w:rFonts w:asciiTheme="majorBidi" w:hAnsiTheme="majorBidi" w:cstheme="majorBidi"/>
+                <w:sz w:val="24"/>
+                <w:szCs w:val="24"/>
+                <w:lang w:val="en-US"/>
+              </w:rPr>
+              <w:t>Admin</w:t>
+            </w:r>
+            <w:r>
+              <w:rPr>
+                <w:rFonts w:asciiTheme="majorBidi" w:hAnsiTheme="majorBidi" w:cstheme="majorBidi"/>
+                <w:sz w:val="24"/>
+                <w:szCs w:val="24"/>
+                <w:lang w:val="en-US"/>
+              </w:rPr>
+              <w:t>s</w:t>
+            </w:r>
+            <w:r>
+              <w:rPr>
+                <w:rFonts w:asciiTheme="majorBidi" w:hAnsiTheme="majorBidi" w:cstheme="majorBidi"/>
+                <w:sz w:val="24"/>
+                <w:szCs w:val="24"/>
+                <w:lang w:val="en-US"/>
+              </w:rPr>
+              <w:t xml:space="preserve"> should have access to an admin panel to manage products, orders, and user accounts</w:t>
+            </w:r>
+            <w:r>
+              <w:rPr>
+                <w:rFonts w:asciiTheme="majorBidi" w:hAnsiTheme="majorBidi" w:cstheme="majorBidi"/>
+                <w:sz w:val="24"/>
+                <w:szCs w:val="24"/>
+                <w:lang w:val="en-US"/>
+              </w:rPr>
+              <w:t>.</w:t>
+            </w:r>
+          </w:p>
+        </w:tc>
+      </w:tr>
+      <w:tr>
+        <w:tc>
+          <w:tcPr>
+            <w:tcW w:w="704" w:type="dxa"/>
+            <w:tcBorders>
+              <w:top w:val="single" w:sz="4" w:space="0" w:color="000000" w:themeColor="text1"/>
+              <w:left w:val="single" w:sz="4" w:space="0" w:color="000000" w:themeColor="text1"/>
+              <w:bottom w:val="single" w:sz="4" w:space="0" w:color="000000" w:themeColor="text1"/>
+              <w:right w:val="single" w:sz="4" w:space="0" w:color="000000" w:themeColor="text1"/>
+            </w:tcBorders>
+          </w:tcPr>
+          <w:p>
+            <w:pPr>
+              <w:spacing w:line="360" w:lineRule="auto"/>
+              <w:rPr>
+                <w:rFonts w:asciiTheme="majorBidi" w:hAnsiTheme="majorBidi" w:cstheme="majorBidi"/>
+                <w:b/>
+                <w:bCs/>
+                <w:sz w:val="24"/>
+                <w:szCs w:val="24"/>
+              </w:rPr>
+            </w:pPr>
+            <w:r>
+              <w:rPr>
+                <w:rFonts w:asciiTheme="majorBidi" w:hAnsiTheme="majorBidi" w:cstheme="majorBidi"/>
+                <w:b/>
+                <w:bCs/>
+                <w:sz w:val="24"/>
+                <w:szCs w:val="24"/>
+              </w:rPr>
+              <w:t>15</w:t>
+            </w:r>
+          </w:p>
+        </w:tc>
+        <w:tc>
+          <w:tcPr>
+            <w:tcW w:w="8312" w:type="dxa"/>
+            <w:tcBorders>
+              <w:top w:val="single" w:sz="4" w:space="0" w:color="000000" w:themeColor="text1"/>
+              <w:left w:val="single" w:sz="4" w:space="0" w:color="000000" w:themeColor="text1"/>
+              <w:bottom w:val="single" w:sz="4" w:space="0" w:color="000000" w:themeColor="text1"/>
+              <w:right w:val="single" w:sz="4" w:space="0" w:color="000000" w:themeColor="text1"/>
+            </w:tcBorders>
+          </w:tcPr>
+          <w:p>
+            <w:pPr>
+              <w:spacing w:line="360" w:lineRule="auto"/>
+              <w:rPr>
+                <w:rFonts w:asciiTheme="majorBidi" w:hAnsiTheme="majorBidi" w:cstheme="majorBidi"/>
+                <w:sz w:val="24"/>
+                <w:szCs w:val="24"/>
+                <w:lang w:val="en-US"/>
+              </w:rPr>
+            </w:pPr>
+            <w:r>
+              <w:rPr>
+                <w:rFonts w:asciiTheme="majorBidi" w:hAnsiTheme="majorBidi" w:cstheme="majorBidi"/>
+                <w:sz w:val="24"/>
+                <w:szCs w:val="24"/>
+                <w:lang w:val="en-US"/>
+              </w:rPr>
+              <w:t>Admins should be able to add, edit, and delete decorations from the product catalog.</w:t>
             </w:r>
           </w:p>
         </w:tc>
@@ -2104,6 +2685,34 @@
           <w:bCs/>
           <w:sz w:val="24"/>
           <w:szCs w:val="24"/>
+          <w:lang w:bidi="he-IL"/>
+        </w:rPr>
+      </w:pPr>
+    </w:p>
+    <w:p>
+      <w:pPr>
+        <w:spacing w:line="360" w:lineRule="auto"/>
+        <w:rPr>
+          <w:rFonts w:asciiTheme="majorBidi" w:hAnsiTheme="majorBidi" w:cstheme="majorBidi"/>
+          <w:b/>
+          <w:bCs/>
+          <w:sz w:val="24"/>
+          <w:szCs w:val="24"/>
+          <w:lang w:bidi="he-IL"/>
+        </w:rPr>
+      </w:pPr>
+      <w:bookmarkStart w:id="0" w:name="_GoBack"/>
+      <w:bookmarkEnd w:id="0"/>
+    </w:p>
+    <w:p>
+      <w:pPr>
+        <w:spacing w:line="360" w:lineRule="auto"/>
+        <w:rPr>
+          <w:rFonts w:asciiTheme="majorBidi" w:hAnsiTheme="majorBidi" w:cstheme="majorBidi"/>
+          <w:b/>
+          <w:bCs/>
+          <w:sz w:val="24"/>
+          <w:szCs w:val="24"/>
           <w:lang w:val="en-US" w:bidi="he-IL"/>
         </w:rPr>
       </w:pPr>
@@ -2138,19 +2747,6 @@
       <w:pPr>
         <w:spacing w:line="360" w:lineRule="auto"/>
         <w:rPr>
-          <w:rFonts w:asciiTheme="majorBidi" w:hAnsiTheme="majorBidi" w:cstheme="majorBidi"/>
-          <w:b/>
-          <w:bCs/>
-          <w:sz w:val="24"/>
-          <w:szCs w:val="24"/>
-          <w:lang w:val="en-US" w:bidi="he-IL"/>
-        </w:rPr>
-      </w:pPr>
-    </w:p>
-    <w:p>
-      <w:pPr>
-        <w:spacing w:line="360" w:lineRule="auto"/>
-        <w:rPr>
           <w:rFonts w:ascii="Times New Roman" w:hAnsi="Times New Roman" w:cs="Times New Roman"/>
           <w:b/>
           <w:bCs/>
@@ -2166,13 +2762,36 @@
           <w:sz w:val="24"/>
           <w:szCs w:val="24"/>
         </w:rPr>
-        <w:lastRenderedPageBreak/>
-        <w:t>Non-functional:</w:t>
-      </w:r>
+        <w:t>Non-</w:t>
+      </w:r>
+      <w:proofErr w:type="spellStart"/>
+      <w:proofErr w:type="gramStart"/>
+      <w:r>
+        <w:rPr>
+          <w:rFonts w:ascii="Times New Roman" w:hAnsi="Times New Roman" w:cs="Times New Roman"/>
+          <w:b/>
+          <w:bCs/>
+          <w:sz w:val="24"/>
+          <w:szCs w:val="24"/>
+        </w:rPr>
+        <w:t>functional</w:t>
+      </w:r>
+      <w:proofErr w:type="spellEnd"/>
+      <w:r>
+        <w:rPr>
+          <w:rFonts w:ascii="Times New Roman" w:hAnsi="Times New Roman" w:cs="Times New Roman"/>
+          <w:b/>
+          <w:bCs/>
+          <w:sz w:val="24"/>
+          <w:szCs w:val="24"/>
+        </w:rPr>
+        <w:t>:</w:t>
+      </w:r>
+      <w:proofErr w:type="gramEnd"/>
     </w:p>
     <w:tbl>
       <w:tblPr>
-        <w:tblStyle w:val="TableGrid"/>
+        <w:tblStyle w:val="a8"/>
         <w:tblW w:w="0" w:type="auto"/>
         <w:tblInd w:w="0" w:type="dxa"/>
         <w:tblLook w:val="04A0" w:firstRow="1" w:lastRow="0" w:firstColumn="1" w:lastColumn="0" w:noHBand="0" w:noVBand="1"/>
@@ -2718,8 +3337,18 @@
                 <w:sz w:val="24"/>
                 <w:szCs w:val="24"/>
               </w:rPr>
-              <w:t>Simple interaction mechanism</w:t>
-            </w:r>
+              <w:t xml:space="preserve">Simple interaction </w:t>
+            </w:r>
+            <w:proofErr w:type="spellStart"/>
+            <w:r>
+              <w:rPr>
+                <w:rFonts w:asciiTheme="majorBidi" w:hAnsiTheme="majorBidi" w:cstheme="majorBidi"/>
+                <w:sz w:val="24"/>
+                <w:szCs w:val="24"/>
+              </w:rPr>
+              <w:t>mechanism</w:t>
+            </w:r>
+            <w:proofErr w:type="spellEnd"/>
           </w:p>
         </w:tc>
       </w:tr>
@@ -2747,7 +3376,7 @@
 </file>
 
 <file path=word/endnotes.xml><?xml version="1.0" encoding="utf-8"?>
-<w:endnotes xmlns:wpc="http://schemas.microsoft.com/office/word/2010/wordprocessingCanvas" xmlns:cx="http://schemas.microsoft.com/office/drawing/2014/chartex" xmlns:cx1="http://schemas.microsoft.com/office/drawing/2015/9/8/chartex" xmlns:cx2="http://schemas.microsoft.com/office/drawing/2015/10/21/chartex" xmlns:cx3="http://schemas.microsoft.com/office/drawing/2016/5/9/chartex" xmlns:cx4="http://schemas.microsoft.com/office/drawing/2016/5/10/chartex" xmlns:cx5="http://schemas.microsoft.com/office/drawing/2016/5/11/chartex" xmlns:cx6="http://schemas.microsoft.com/office/drawing/2016/5/12/chartex" xmlns:cx7="http://schemas.microsoft.com/office/drawing/2016/5/13/chartex" xmlns:cx8="http://schemas.microsoft.com/office/drawing/2016/5/14/chartex" xmlns:mc="http://schemas.openxmlformats.org/markup-compatibility/2006" xmlns:aink="http://schemas.microsoft.com/office/drawing/2016/ink" xmlns:am3d="http://schemas.microsoft.com/office/drawing/2017/model3d" xmlns:o="urn:schemas-microsoft-com:office:office" xmlns:oel="http://schemas.microsoft.com/office/2019/extlst" xmlns:r="http://schemas.openxmlformats.org/officeDocument/2006/relationships" xmlns:m="http://schemas.openxmlformats.org/officeDocument/2006/math" xmlns:v="urn:schemas-microsoft-com:vml" xmlns:wp14="http://schemas.microsoft.com/office/word/2010/wordprocessingDrawing" xmlns:wp="http://schemas.openxmlformats.org/drawingml/2006/wordprocessingDrawing" xmlns:w10="urn:schemas-microsoft-com:office:word" xmlns:w="http://schemas.openxmlformats.org/wordprocessingml/2006/main" xmlns:w14="http://schemas.microsoft.com/office/word/2010/wordml" xmlns:w15="http://schemas.microsoft.com/office/word/2012/wordml" xmlns:w16cex="http://schemas.microsoft.com/office/word/2018/wordml/cex" xmlns:w16cid="http://schemas.microsoft.com/office/word/2016/wordml/cid" xmlns:w16="http://schemas.microsoft.com/office/word/2018/wordml" xmlns:w16du="http://schemas.microsoft.com/office/word/2023/wordml/word16du" xmlns:w16sdtdh="http://schemas.microsoft.com/office/word/2020/wordml/sdtdatahash" xmlns:w16se="http://schemas.microsoft.com/office/word/2015/wordml/symex" xmlns:wpg="http://schemas.microsoft.com/office/word/2010/wordprocessingGroup" xmlns:wpi="http://schemas.microsoft.com/office/word/2010/wordprocessingInk" xmlns:wne="http://schemas.microsoft.com/office/word/2006/wordml" xmlns:wps="http://schemas.microsoft.com/office/word/2010/wordprocessingShape" mc:Ignorable="w14 w15 w16se w16cid w16 w16cex w16sdtdh w16du wp14">
+<w:endnotes xmlns:wpc="http://schemas.microsoft.com/office/word/2010/wordprocessingCanvas" xmlns:cx="http://schemas.microsoft.com/office/drawing/2014/chartex" xmlns:mc="http://schemas.openxmlformats.org/markup-compatibility/2006" xmlns:o="urn:schemas-microsoft-com:office:office" xmlns:r="http://schemas.openxmlformats.org/officeDocument/2006/relationships" xmlns:m="http://schemas.openxmlformats.org/officeDocument/2006/math" xmlns:v="urn:schemas-microsoft-com:vml" xmlns:wp14="http://schemas.microsoft.com/office/word/2010/wordprocessingDrawing" xmlns:wp="http://schemas.openxmlformats.org/drawingml/2006/wordprocessingDrawing" xmlns:w10="urn:schemas-microsoft-com:office:word" xmlns:w="http://schemas.openxmlformats.org/wordprocessingml/2006/main" xmlns:w14="http://schemas.microsoft.com/office/word/2010/wordml" xmlns:w15="http://schemas.microsoft.com/office/word/2012/wordml" xmlns:w16se="http://schemas.microsoft.com/office/word/2015/wordml/symex" xmlns:wpg="http://schemas.microsoft.com/office/word/2010/wordprocessingGroup" xmlns:wpi="http://schemas.microsoft.com/office/word/2010/wordprocessingInk" xmlns:wne="http://schemas.microsoft.com/office/word/2006/wordml" xmlns:wps="http://schemas.microsoft.com/office/word/2010/wordprocessingShape" mc:Ignorable="w14 w15 w16se wp14">
   <w:endnote w:type="separator" w:id="-1">
     <w:p>
       <w:pPr>
@@ -2772,7 +3401,7 @@
 </file>
 
 <file path=word/footer1.xml><?xml version="1.0" encoding="utf-8"?>
-<w:ftr xmlns:wpc="http://schemas.microsoft.com/office/word/2010/wordprocessingCanvas" xmlns:cx="http://schemas.microsoft.com/office/drawing/2014/chartex" xmlns:cx1="http://schemas.microsoft.com/office/drawing/2015/9/8/chartex" xmlns:cx2="http://schemas.microsoft.com/office/drawing/2015/10/21/chartex" xmlns:cx3="http://schemas.microsoft.com/office/drawing/2016/5/9/chartex" xmlns:cx4="http://schemas.microsoft.com/office/drawing/2016/5/10/chartex" xmlns:cx5="http://schemas.microsoft.com/office/drawing/2016/5/11/chartex" xmlns:cx6="http://schemas.microsoft.com/office/drawing/2016/5/12/chartex" xmlns:cx7="http://schemas.microsoft.com/office/drawing/2016/5/13/chartex" xmlns:cx8="http://schemas.microsoft.com/office/drawing/2016/5/14/chartex" xmlns:mc="http://schemas.openxmlformats.org/markup-compatibility/2006" xmlns:aink="http://schemas.microsoft.com/office/drawing/2016/ink" xmlns:am3d="http://schemas.microsoft.com/office/drawing/2017/model3d" xmlns:o="urn:schemas-microsoft-com:office:office" xmlns:oel="http://schemas.microsoft.com/office/2019/extlst" xmlns:r="http://schemas.openxmlformats.org/officeDocument/2006/relationships" xmlns:m="http://schemas.openxmlformats.org/officeDocument/2006/math" xmlns:v="urn:schemas-microsoft-com:vml" xmlns:wp14="http://schemas.microsoft.com/office/word/2010/wordprocessingDrawing" xmlns:wp="http://schemas.openxmlformats.org/drawingml/2006/wordprocessingDrawing" xmlns:w10="urn:schemas-microsoft-com:office:word" xmlns:w="http://schemas.openxmlformats.org/wordprocessingml/2006/main" xmlns:w14="http://schemas.microsoft.com/office/word/2010/wordml" xmlns:w15="http://schemas.microsoft.com/office/word/2012/wordml" xmlns:w16cex="http://schemas.microsoft.com/office/word/2018/wordml/cex" xmlns:w16cid="http://schemas.microsoft.com/office/word/2016/wordml/cid" xmlns:w16="http://schemas.microsoft.com/office/word/2018/wordml" xmlns:w16du="http://schemas.microsoft.com/office/word/2023/wordml/word16du" xmlns:w16sdtdh="http://schemas.microsoft.com/office/word/2020/wordml/sdtdatahash" xmlns:w16se="http://schemas.microsoft.com/office/word/2015/wordml/symex" xmlns:wpg="http://schemas.microsoft.com/office/word/2010/wordprocessingGroup" xmlns:wpi="http://schemas.microsoft.com/office/word/2010/wordprocessingInk" xmlns:wne="http://schemas.microsoft.com/office/word/2006/wordml" xmlns:wps="http://schemas.microsoft.com/office/word/2010/wordprocessingShape" mc:Ignorable="w14 w15 w16se w16cid w16 w16cex w16sdtdh w16du wp14">
+<w:ftr xmlns:wpc="http://schemas.microsoft.com/office/word/2010/wordprocessingCanvas" xmlns:cx="http://schemas.microsoft.com/office/drawing/2014/chartex" xmlns:mc="http://schemas.openxmlformats.org/markup-compatibility/2006" xmlns:o="urn:schemas-microsoft-com:office:office" xmlns:r="http://schemas.openxmlformats.org/officeDocument/2006/relationships" xmlns:m="http://schemas.openxmlformats.org/officeDocument/2006/math" xmlns:v="urn:schemas-microsoft-com:vml" xmlns:wp14="http://schemas.microsoft.com/office/word/2010/wordprocessingDrawing" xmlns:wp="http://schemas.openxmlformats.org/drawingml/2006/wordprocessingDrawing" xmlns:w10="urn:schemas-microsoft-com:office:word" xmlns:w="http://schemas.openxmlformats.org/wordprocessingml/2006/main" xmlns:w14="http://schemas.microsoft.com/office/word/2010/wordml" xmlns:w15="http://schemas.microsoft.com/office/word/2012/wordml" xmlns:w16se="http://schemas.microsoft.com/office/word/2015/wordml/symex" xmlns:wpg="http://schemas.microsoft.com/office/word/2010/wordprocessingGroup" xmlns:wpi="http://schemas.microsoft.com/office/word/2010/wordprocessingInk" xmlns:wne="http://schemas.microsoft.com/office/word/2006/wordml" xmlns:wps="http://schemas.microsoft.com/office/word/2010/wordprocessingShape" mc:Ignorable="w14 w15 w16se wp14">
   <w:sdt>
     <w:sdtPr>
       <w:id w:val="-977134379"/>
@@ -2789,7 +3418,7 @@
     <w:sdtContent>
       <w:p>
         <w:pPr>
-          <w:pStyle w:val="Footer"/>
+          <w:pStyle w:val="a5"/>
           <w:jc w:val="center"/>
           <w:rPr>
             <w:sz w:val="20"/>
@@ -2799,7 +3428,7 @@
       </w:p>
       <w:p>
         <w:pPr>
-          <w:pStyle w:val="Footer"/>
+          <w:pStyle w:val="a5"/>
           <w:jc w:val="center"/>
         </w:pPr>
         <w:r>
@@ -2829,7 +3458,7 @@
             <w:sz w:val="18"/>
             <w:szCs w:val="18"/>
           </w:rPr>
-          <w:t>2</w:t>
+          <w:t>1</w:t>
         </w:r>
         <w:r>
           <w:rPr>
@@ -2844,14 +3473,14 @@
   </w:sdt>
   <w:p>
     <w:pPr>
-      <w:pStyle w:val="Footer"/>
+      <w:pStyle w:val="a5"/>
     </w:pPr>
   </w:p>
 </w:ftr>
 </file>
 
 <file path=word/footnotes.xml><?xml version="1.0" encoding="utf-8"?>
-<w:footnotes xmlns:wpc="http://schemas.microsoft.com/office/word/2010/wordprocessingCanvas" xmlns:cx="http://schemas.microsoft.com/office/drawing/2014/chartex" xmlns:cx1="http://schemas.microsoft.com/office/drawing/2015/9/8/chartex" xmlns:cx2="http://schemas.microsoft.com/office/drawing/2015/10/21/chartex" xmlns:cx3="http://schemas.microsoft.com/office/drawing/2016/5/9/chartex" xmlns:cx4="http://schemas.microsoft.com/office/drawing/2016/5/10/chartex" xmlns:cx5="http://schemas.microsoft.com/office/drawing/2016/5/11/chartex" xmlns:cx6="http://schemas.microsoft.com/office/drawing/2016/5/12/chartex" xmlns:cx7="http://schemas.microsoft.com/office/drawing/2016/5/13/chartex" xmlns:cx8="http://schemas.microsoft.com/office/drawing/2016/5/14/chartex" xmlns:mc="http://schemas.openxmlformats.org/markup-compatibility/2006" xmlns:aink="http://schemas.microsoft.com/office/drawing/2016/ink" xmlns:am3d="http://schemas.microsoft.com/office/drawing/2017/model3d" xmlns:o="urn:schemas-microsoft-com:office:office" xmlns:oel="http://schemas.microsoft.com/office/2019/extlst" xmlns:r="http://schemas.openxmlformats.org/officeDocument/2006/relationships" xmlns:m="http://schemas.openxmlformats.org/officeDocument/2006/math" xmlns:v="urn:schemas-microsoft-com:vml" xmlns:wp14="http://schemas.microsoft.com/office/word/2010/wordprocessingDrawing" xmlns:wp="http://schemas.openxmlformats.org/drawingml/2006/wordprocessingDrawing" xmlns:w10="urn:schemas-microsoft-com:office:word" xmlns:w="http://schemas.openxmlformats.org/wordprocessingml/2006/main" xmlns:w14="http://schemas.microsoft.com/office/word/2010/wordml" xmlns:w15="http://schemas.microsoft.com/office/word/2012/wordml" xmlns:w16cex="http://schemas.microsoft.com/office/word/2018/wordml/cex" xmlns:w16cid="http://schemas.microsoft.com/office/word/2016/wordml/cid" xmlns:w16="http://schemas.microsoft.com/office/word/2018/wordml" xmlns:w16du="http://schemas.microsoft.com/office/word/2023/wordml/word16du" xmlns:w16sdtdh="http://schemas.microsoft.com/office/word/2020/wordml/sdtdatahash" xmlns:w16se="http://schemas.microsoft.com/office/word/2015/wordml/symex" xmlns:wpg="http://schemas.microsoft.com/office/word/2010/wordprocessingGroup" xmlns:wpi="http://schemas.microsoft.com/office/word/2010/wordprocessingInk" xmlns:wne="http://schemas.microsoft.com/office/word/2006/wordml" xmlns:wps="http://schemas.microsoft.com/office/word/2010/wordprocessingShape" mc:Ignorable="w14 w15 w16se w16cid w16 w16cex w16sdtdh w16du wp14">
+<w:footnotes xmlns:wpc="http://schemas.microsoft.com/office/word/2010/wordprocessingCanvas" xmlns:cx="http://schemas.microsoft.com/office/drawing/2014/chartex" xmlns:mc="http://schemas.openxmlformats.org/markup-compatibility/2006" xmlns:o="urn:schemas-microsoft-com:office:office" xmlns:r="http://schemas.openxmlformats.org/officeDocument/2006/relationships" xmlns:m="http://schemas.openxmlformats.org/officeDocument/2006/math" xmlns:v="urn:schemas-microsoft-com:vml" xmlns:wp14="http://schemas.microsoft.com/office/word/2010/wordprocessingDrawing" xmlns:wp="http://schemas.openxmlformats.org/drawingml/2006/wordprocessingDrawing" xmlns:w10="urn:schemas-microsoft-com:office:word" xmlns:w="http://schemas.openxmlformats.org/wordprocessingml/2006/main" xmlns:w14="http://schemas.microsoft.com/office/word/2010/wordml" xmlns:w15="http://schemas.microsoft.com/office/word/2012/wordml" xmlns:w16se="http://schemas.microsoft.com/office/word/2015/wordml/symex" xmlns:wpg="http://schemas.microsoft.com/office/word/2010/wordprocessingGroup" xmlns:wpi="http://schemas.microsoft.com/office/word/2010/wordprocessingInk" xmlns:wne="http://schemas.microsoft.com/office/word/2006/wordml" xmlns:wps="http://schemas.microsoft.com/office/word/2010/wordprocessingShape" mc:Ignorable="w14 w15 w16se wp14">
   <w:footnote w:type="separator" w:id="-1">
     <w:p>
       <w:pPr>
@@ -2876,10 +3505,10 @@
 </file>
 
 <file path=word/header1.xml><?xml version="1.0" encoding="utf-8"?>
-<w:hdr xmlns:wpc="http://schemas.microsoft.com/office/word/2010/wordprocessingCanvas" xmlns:cx="http://schemas.microsoft.com/office/drawing/2014/chartex" xmlns:cx1="http://schemas.microsoft.com/office/drawing/2015/9/8/chartex" xmlns:cx2="http://schemas.microsoft.com/office/drawing/2015/10/21/chartex" xmlns:cx3="http://schemas.microsoft.com/office/drawing/2016/5/9/chartex" xmlns:cx4="http://schemas.microsoft.com/office/drawing/2016/5/10/chartex" xmlns:cx5="http://schemas.microsoft.com/office/drawing/2016/5/11/chartex" xmlns:cx6="http://schemas.microsoft.com/office/drawing/2016/5/12/chartex" xmlns:cx7="http://schemas.microsoft.com/office/drawing/2016/5/13/chartex" xmlns:cx8="http://schemas.microsoft.com/office/drawing/2016/5/14/chartex" xmlns:mc="http://schemas.openxmlformats.org/markup-compatibility/2006" xmlns:aink="http://schemas.microsoft.com/office/drawing/2016/ink" xmlns:am3d="http://schemas.microsoft.com/office/drawing/2017/model3d" xmlns:o="urn:schemas-microsoft-com:office:office" xmlns:oel="http://schemas.microsoft.com/office/2019/extlst" xmlns:r="http://schemas.openxmlformats.org/officeDocument/2006/relationships" xmlns:m="http://schemas.openxmlformats.org/officeDocument/2006/math" xmlns:v="urn:schemas-microsoft-com:vml" xmlns:wp14="http://schemas.microsoft.com/office/word/2010/wordprocessingDrawing" xmlns:wp="http://schemas.openxmlformats.org/drawingml/2006/wordprocessingDrawing" xmlns:w10="urn:schemas-microsoft-com:office:word" xmlns:w="http://schemas.openxmlformats.org/wordprocessingml/2006/main" xmlns:w14="http://schemas.microsoft.com/office/word/2010/wordml" xmlns:w15="http://schemas.microsoft.com/office/word/2012/wordml" xmlns:w16cex="http://schemas.microsoft.com/office/word/2018/wordml/cex" xmlns:w16cid="http://schemas.microsoft.com/office/word/2016/wordml/cid" xmlns:w16="http://schemas.microsoft.com/office/word/2018/wordml" xmlns:w16du="http://schemas.microsoft.com/office/word/2023/wordml/word16du" xmlns:w16sdtdh="http://schemas.microsoft.com/office/word/2020/wordml/sdtdatahash" xmlns:w16se="http://schemas.microsoft.com/office/word/2015/wordml/symex" xmlns:wpg="http://schemas.microsoft.com/office/word/2010/wordprocessingGroup" xmlns:wpi="http://schemas.microsoft.com/office/word/2010/wordprocessingInk" xmlns:wne="http://schemas.microsoft.com/office/word/2006/wordml" xmlns:wps="http://schemas.microsoft.com/office/word/2010/wordprocessingShape" mc:Ignorable="w14 w15 w16se w16cid w16 w16cex w16sdtdh w16du wp14">
+<w:hdr xmlns:wpc="http://schemas.microsoft.com/office/word/2010/wordprocessingCanvas" xmlns:cx="http://schemas.microsoft.com/office/drawing/2014/chartex" xmlns:mc="http://schemas.openxmlformats.org/markup-compatibility/2006" xmlns:o="urn:schemas-microsoft-com:office:office" xmlns:r="http://schemas.openxmlformats.org/officeDocument/2006/relationships" xmlns:m="http://schemas.openxmlformats.org/officeDocument/2006/math" xmlns:v="urn:schemas-microsoft-com:vml" xmlns:wp14="http://schemas.microsoft.com/office/word/2010/wordprocessingDrawing" xmlns:wp="http://schemas.openxmlformats.org/drawingml/2006/wordprocessingDrawing" xmlns:w10="urn:schemas-microsoft-com:office:word" xmlns:w="http://schemas.openxmlformats.org/wordprocessingml/2006/main" xmlns:w14="http://schemas.microsoft.com/office/word/2010/wordml" xmlns:w15="http://schemas.microsoft.com/office/word/2012/wordml" xmlns:w16se="http://schemas.microsoft.com/office/word/2015/wordml/symex" xmlns:wpg="http://schemas.microsoft.com/office/word/2010/wordprocessingGroup" xmlns:wpi="http://schemas.microsoft.com/office/word/2010/wordprocessingInk" xmlns:wne="http://schemas.microsoft.com/office/word/2006/wordml" xmlns:wps="http://schemas.microsoft.com/office/word/2010/wordprocessingShape" mc:Ignorable="w14 w15 w16se wp14">
   <w:p>
     <w:pPr>
-      <w:pStyle w:val="Header"/>
+      <w:pStyle w:val="a3"/>
       <w:bidi/>
     </w:pPr>
     <w:r>
@@ -2887,6 +3516,7 @@
         <w:noProof/>
         <w:sz w:val="24"/>
         <w:szCs w:val="24"/>
+        <w:lang w:val="en-US"/>
       </w:rPr>
       <w:drawing>
         <wp:anchor distT="0" distB="0" distL="114300" distR="114300" simplePos="0" relativeHeight="251659264" behindDoc="1" locked="0" layoutInCell="1" allowOverlap="1" wp14:anchorId="25F73158" wp14:editId="172CB4F1">
@@ -2954,25 +3584,26 @@
         <w:sz w:val="24"/>
         <w:szCs w:val="24"/>
         <w:rtl/>
+        <w:lang w:bidi="he-IL"/>
       </w:rPr>
       <w:t xml:space="preserve">המחלקה להנדסת תוכנה ומערכות מידע </w:t>
     </w:r>
   </w:p>
   <w:p>
     <w:pPr>
-      <w:pStyle w:val="Header"/>
+      <w:pStyle w:val="a3"/>
     </w:pPr>
   </w:p>
   <w:p>
     <w:pPr>
-      <w:pStyle w:val="Header"/>
+      <w:pStyle w:val="a3"/>
     </w:pPr>
   </w:p>
 </w:hdr>
 </file>
 
 <file path=word/numbering.xml><?xml version="1.0" encoding="utf-8"?>
-<w:numbering xmlns:wpc="http://schemas.microsoft.com/office/word/2010/wordprocessingCanvas" xmlns:cx="http://schemas.microsoft.com/office/drawing/2014/chartex" xmlns:cx1="http://schemas.microsoft.com/office/drawing/2015/9/8/chartex" xmlns:cx2="http://schemas.microsoft.com/office/drawing/2015/10/21/chartex" xmlns:cx3="http://schemas.microsoft.com/office/drawing/2016/5/9/chartex" xmlns:cx4="http://schemas.microsoft.com/office/drawing/2016/5/10/chartex" xmlns:cx5="http://schemas.microsoft.com/office/drawing/2016/5/11/chartex" xmlns:cx6="http://schemas.microsoft.com/office/drawing/2016/5/12/chartex" xmlns:cx7="http://schemas.microsoft.com/office/drawing/2016/5/13/chartex" xmlns:cx8="http://schemas.microsoft.com/office/drawing/2016/5/14/chartex" xmlns:mc="http://schemas.openxmlformats.org/markup-compatibility/2006" xmlns:aink="http://schemas.microsoft.com/office/drawing/2016/ink" xmlns:am3d="http://schemas.microsoft.com/office/drawing/2017/model3d" xmlns:o="urn:schemas-microsoft-com:office:office" xmlns:oel="http://schemas.microsoft.com/office/2019/extlst" xmlns:r="http://schemas.openxmlformats.org/officeDocument/2006/relationships" xmlns:m="http://schemas.openxmlformats.org/officeDocument/2006/math" xmlns:v="urn:schemas-microsoft-com:vml" xmlns:wp14="http://schemas.microsoft.com/office/word/2010/wordprocessingDrawing" xmlns:wp="http://schemas.openxmlformats.org/drawingml/2006/wordprocessingDrawing" xmlns:w10="urn:schemas-microsoft-com:office:word" xmlns:w="http://schemas.openxmlformats.org/wordprocessingml/2006/main" xmlns:w14="http://schemas.microsoft.com/office/word/2010/wordml" xmlns:w15="http://schemas.microsoft.com/office/word/2012/wordml" xmlns:w16cex="http://schemas.microsoft.com/office/word/2018/wordml/cex" xmlns:w16cid="http://schemas.microsoft.com/office/word/2016/wordml/cid" xmlns:w16="http://schemas.microsoft.com/office/word/2018/wordml" xmlns:w16du="http://schemas.microsoft.com/office/word/2023/wordml/word16du" xmlns:w16sdtdh="http://schemas.microsoft.com/office/word/2020/wordml/sdtdatahash" xmlns:w16se="http://schemas.microsoft.com/office/word/2015/wordml/symex" xmlns:wpg="http://schemas.microsoft.com/office/word/2010/wordprocessingGroup" xmlns:wpi="http://schemas.microsoft.com/office/word/2010/wordprocessingInk" xmlns:wne="http://schemas.microsoft.com/office/word/2006/wordml" xmlns:wps="http://schemas.microsoft.com/office/word/2010/wordprocessingShape" mc:Ignorable="w14 w15 w16se w16cid w16 w16cex w16sdtdh w16du wp14">
+<w:numbering xmlns:wpc="http://schemas.microsoft.com/office/word/2010/wordprocessingCanvas" xmlns:cx="http://schemas.microsoft.com/office/drawing/2014/chartex" xmlns:mc="http://schemas.openxmlformats.org/markup-compatibility/2006" xmlns:o="urn:schemas-microsoft-com:office:office" xmlns:r="http://schemas.openxmlformats.org/officeDocument/2006/relationships" xmlns:m="http://schemas.openxmlformats.org/officeDocument/2006/math" xmlns:v="urn:schemas-microsoft-com:vml" xmlns:wp14="http://schemas.microsoft.com/office/word/2010/wordprocessingDrawing" xmlns:wp="http://schemas.openxmlformats.org/drawingml/2006/wordprocessingDrawing" xmlns:w10="urn:schemas-microsoft-com:office:word" xmlns:w="http://schemas.openxmlformats.org/wordprocessingml/2006/main" xmlns:w14="http://schemas.microsoft.com/office/word/2010/wordml" xmlns:w15="http://schemas.microsoft.com/office/word/2012/wordml" xmlns:w16se="http://schemas.microsoft.com/office/word/2015/wordml/symex" xmlns:wpg="http://schemas.microsoft.com/office/word/2010/wordprocessingGroup" xmlns:wpi="http://schemas.microsoft.com/office/word/2010/wordprocessingInk" xmlns:wne="http://schemas.microsoft.com/office/word/2006/wordml" xmlns:wps="http://schemas.microsoft.com/office/word/2010/wordprocessingShape" mc:Ignorable="w14 w15 w16se wp14">
   <w:abstractNum w:abstractNumId="0" w15:restartNumberingAfterBreak="0">
     <w:nsid w:val="6D77377D"/>
     <w:multiLevelType w:val="multilevel"/>
@@ -3086,14 +3717,14 @@
       </w:pPr>
     </w:lvl>
   </w:abstractNum>
-  <w:num w:numId="1" w16cid:durableId="1549416744">
+  <w:num w:numId="1">
     <w:abstractNumId w:val="0"/>
   </w:num>
 </w:numbering>
 </file>
 
 <file path=word/styles.xml><?xml version="1.0" encoding="utf-8"?>
-<w:styles xmlns:mc="http://schemas.openxmlformats.org/markup-compatibility/2006" xmlns:r="http://schemas.openxmlformats.org/officeDocument/2006/relationships" xmlns:w="http://schemas.openxmlformats.org/wordprocessingml/2006/main" xmlns:w14="http://schemas.microsoft.com/office/word/2010/wordml" xmlns:w15="http://schemas.microsoft.com/office/word/2012/wordml" xmlns:w16cex="http://schemas.microsoft.com/office/word/2018/wordml/cex" xmlns:w16cid="http://schemas.microsoft.com/office/word/2016/wordml/cid" xmlns:w16="http://schemas.microsoft.com/office/word/2018/wordml" xmlns:w16du="http://schemas.microsoft.com/office/word/2023/wordml/word16du" xmlns:w16sdtdh="http://schemas.microsoft.com/office/word/2020/wordml/sdtdatahash" xmlns:w16se="http://schemas.microsoft.com/office/word/2015/wordml/symex" mc:Ignorable="w14 w15 w16se w16cid w16 w16cex w16sdtdh w16du">
+<w:styles xmlns:mc="http://schemas.openxmlformats.org/markup-compatibility/2006" xmlns:r="http://schemas.openxmlformats.org/officeDocument/2006/relationships" xmlns:w="http://schemas.openxmlformats.org/wordprocessingml/2006/main" xmlns:w14="http://schemas.microsoft.com/office/word/2010/wordml" xmlns:w15="http://schemas.microsoft.com/office/word/2012/wordml" xmlns:w16se="http://schemas.microsoft.com/office/word/2015/wordml/symex" mc:Ignorable="w14 w15 w16se">
   <w:docDefaults>
     <w:rPrDefault>
       <w:rPr>
@@ -3111,7 +3742,7 @@
       </w:pPr>
     </w:pPrDefault>
   </w:docDefaults>
-  <w:latentStyles w:defLockedState="0" w:defUIPriority="99" w:defSemiHidden="0" w:defUnhideWhenUsed="0" w:defQFormat="0" w:count="376">
+  <w:latentStyles w:defLockedState="0" w:defUIPriority="99" w:defSemiHidden="0" w:defUnhideWhenUsed="0" w:defQFormat="0" w:count="371">
     <w:lsdException w:name="Normal" w:uiPriority="0" w:qFormat="1"/>
     <w:lsdException w:name="heading 1" w:uiPriority="9" w:qFormat="1"/>
     <w:lsdException w:name="heading 2" w:semiHidden="1" w:uiPriority="9" w:unhideWhenUsed="1" w:qFormat="1"/>
@@ -3483,13 +4114,8 @@
     <w:lsdException w:name="List Table 5 Dark Accent 6" w:uiPriority="50"/>
     <w:lsdException w:name="List Table 6 Colorful Accent 6" w:uiPriority="51"/>
     <w:lsdException w:name="List Table 7 Colorful Accent 6" w:uiPriority="52"/>
-    <w:lsdException w:name="Mention" w:semiHidden="1" w:unhideWhenUsed="1"/>
-    <w:lsdException w:name="Smart Hyperlink" w:semiHidden="1" w:unhideWhenUsed="1"/>
-    <w:lsdException w:name="Hashtag" w:semiHidden="1" w:unhideWhenUsed="1"/>
-    <w:lsdException w:name="Unresolved Mention" w:semiHidden="1" w:unhideWhenUsed="1"/>
-    <w:lsdException w:name="Smart Link" w:semiHidden="1" w:unhideWhenUsed="1"/>
   </w:latentStyles>
-  <w:style w:type="paragraph" w:default="1" w:styleId="Normal">
+  <w:style w:type="paragraph" w:default="1" w:styleId="a">
     <w:name w:val="Normal"/>
     <w:qFormat/>
     <w:rsid w:val="005D38AE"/>
@@ -3497,10 +4123,10 @@
       <w:lang w:val="fr-FR"/>
     </w:rPr>
   </w:style>
-  <w:style w:type="paragraph" w:styleId="Heading2">
+  <w:style w:type="paragraph" w:styleId="2">
     <w:name w:val="heading 2"/>
-    <w:basedOn w:val="Normal"/>
-    <w:link w:val="Heading2Char"/>
+    <w:basedOn w:val="a"/>
+    <w:link w:val="20"/>
     <w:uiPriority w:val="9"/>
     <w:qFormat/>
     <w:rsid w:val="00814F8B"/>
@@ -3519,11 +4145,11 @@
       <w14:ligatures w14:val="none"/>
     </w:rPr>
   </w:style>
-  <w:style w:type="paragraph" w:styleId="Heading3">
+  <w:style w:type="paragraph" w:styleId="3">
     <w:name w:val="heading 3"/>
-    <w:basedOn w:val="Normal"/>
-    <w:next w:val="Normal"/>
-    <w:link w:val="Heading3Char"/>
+    <w:basedOn w:val="a"/>
+    <w:next w:val="a"/>
+    <w:link w:val="30"/>
     <w:uiPriority w:val="9"/>
     <w:semiHidden/>
     <w:unhideWhenUsed/>
@@ -3542,13 +4168,13 @@
       <w:szCs w:val="24"/>
     </w:rPr>
   </w:style>
-  <w:style w:type="character" w:default="1" w:styleId="DefaultParagraphFont">
+  <w:style w:type="character" w:default="1" w:styleId="a0">
     <w:name w:val="Default Paragraph Font"/>
     <w:uiPriority w:val="1"/>
     <w:semiHidden/>
     <w:unhideWhenUsed/>
   </w:style>
-  <w:style w:type="table" w:default="1" w:styleId="TableNormal">
+  <w:style w:type="table" w:default="1" w:styleId="a1">
     <w:name w:val="Normal Table"/>
     <w:uiPriority w:val="99"/>
     <w:semiHidden/>
@@ -3563,16 +4189,16 @@
       </w:tblCellMar>
     </w:tblPr>
   </w:style>
-  <w:style w:type="numbering" w:default="1" w:styleId="NoList">
+  <w:style w:type="numbering" w:default="1" w:styleId="a2">
     <w:name w:val="No List"/>
     <w:uiPriority w:val="99"/>
     <w:semiHidden/>
     <w:unhideWhenUsed/>
   </w:style>
-  <w:style w:type="paragraph" w:styleId="Header">
+  <w:style w:type="paragraph" w:styleId="a3">
     <w:name w:val="header"/>
-    <w:basedOn w:val="Normal"/>
-    <w:link w:val="HeaderChar"/>
+    <w:basedOn w:val="a"/>
+    <w:link w:val="a4"/>
     <w:uiPriority w:val="99"/>
     <w:unhideWhenUsed/>
     <w:rsid w:val="00814F8B"/>
@@ -3584,20 +4210,20 @@
       <w:spacing w:after="0" w:line="240" w:lineRule="auto"/>
     </w:pPr>
   </w:style>
-  <w:style w:type="character" w:customStyle="1" w:styleId="HeaderChar">
-    <w:name w:val="Header Char"/>
-    <w:basedOn w:val="DefaultParagraphFont"/>
-    <w:link w:val="Header"/>
+  <w:style w:type="character" w:customStyle="1" w:styleId="a4">
+    <w:name w:val="כותרת עליונה תו"/>
+    <w:basedOn w:val="a0"/>
+    <w:link w:val="a3"/>
     <w:uiPriority w:val="99"/>
     <w:rsid w:val="00814F8B"/>
     <w:rPr>
       <w:lang w:val="fr-FR"/>
     </w:rPr>
   </w:style>
-  <w:style w:type="paragraph" w:styleId="Footer">
+  <w:style w:type="paragraph" w:styleId="a5">
     <w:name w:val="footer"/>
-    <w:basedOn w:val="Normal"/>
-    <w:link w:val="FooterChar"/>
+    <w:basedOn w:val="a"/>
+    <w:link w:val="a6"/>
     <w:uiPriority w:val="99"/>
     <w:unhideWhenUsed/>
     <w:rsid w:val="00814F8B"/>
@@ -3609,20 +4235,20 @@
       <w:spacing w:after="0" w:line="240" w:lineRule="auto"/>
     </w:pPr>
   </w:style>
-  <w:style w:type="character" w:customStyle="1" w:styleId="FooterChar">
-    <w:name w:val="Footer Char"/>
-    <w:basedOn w:val="DefaultParagraphFont"/>
-    <w:link w:val="Footer"/>
+  <w:style w:type="character" w:customStyle="1" w:styleId="a6">
+    <w:name w:val="כותרת תחתונה תו"/>
+    <w:basedOn w:val="a0"/>
+    <w:link w:val="a5"/>
     <w:uiPriority w:val="99"/>
     <w:rsid w:val="00814F8B"/>
     <w:rPr>
       <w:lang w:val="fr-FR"/>
     </w:rPr>
   </w:style>
-  <w:style w:type="character" w:customStyle="1" w:styleId="Heading2Char">
-    <w:name w:val="Heading 2 Char"/>
-    <w:basedOn w:val="DefaultParagraphFont"/>
-    <w:link w:val="Heading2"/>
+  <w:style w:type="character" w:customStyle="1" w:styleId="20">
+    <w:name w:val="כותרת 2 תו"/>
+    <w:basedOn w:val="a0"/>
+    <w:link w:val="2"/>
     <w:uiPriority w:val="9"/>
     <w:rsid w:val="00814F8B"/>
     <w:rPr>
@@ -3635,10 +4261,10 @@
       <w14:ligatures w14:val="none"/>
     </w:rPr>
   </w:style>
-  <w:style w:type="character" w:customStyle="1" w:styleId="Heading3Char">
-    <w:name w:val="Heading 3 Char"/>
-    <w:basedOn w:val="DefaultParagraphFont"/>
-    <w:link w:val="Heading3"/>
+  <w:style w:type="character" w:customStyle="1" w:styleId="30">
+    <w:name w:val="כותרת 3 תו"/>
+    <w:basedOn w:val="a0"/>
+    <w:link w:val="3"/>
     <w:uiPriority w:val="9"/>
     <w:semiHidden/>
     <w:rsid w:val="00CA19D0"/>
@@ -3652,7 +4278,7 @@
   </w:style>
   <w:style w:type="paragraph" w:styleId="NormalWeb">
     <w:name w:val="Normal (Web)"/>
-    <w:basedOn w:val="Normal"/>
+    <w:basedOn w:val="a"/>
     <w:uiPriority w:val="99"/>
     <w:semiHidden/>
     <w:unhideWhenUsed/>
@@ -3669,9 +4295,9 @@
       <w14:ligatures w14:val="none"/>
     </w:rPr>
   </w:style>
-  <w:style w:type="character" w:styleId="Strong">
+  <w:style w:type="character" w:styleId="a7">
     <w:name w:val="Strong"/>
-    <w:basedOn w:val="DefaultParagraphFont"/>
+    <w:basedOn w:val="a0"/>
     <w:uiPriority w:val="22"/>
     <w:qFormat/>
     <w:rsid w:val="00CA19D0"/>
@@ -3680,9 +4306,9 @@
       <w:bCs/>
     </w:rPr>
   </w:style>
-  <w:style w:type="table" w:styleId="TableGrid">
+  <w:style w:type="table" w:styleId="a8">
     <w:name w:val="Table Grid"/>
-    <w:basedOn w:val="TableNormal"/>
+    <w:basedOn w:val="a1"/>
     <w:uiPriority w:val="59"/>
     <w:rsid w:val="005D38AE"/>
     <w:pPr>

</xml_diff>